<commit_message>
generating documents when create new worker with database save in mongo
</commit_message>
<xml_diff>
--- a/server/templater/docTemplates/contingentmed.docx
+++ b/server/templater/docTemplates/contingentmed.docx
@@ -83,11 +83,17 @@
       </w:pPr>
       <w:r>
         <w:rPr/>
-        <w:t>г</w:t>
-      </w:r>
-      <w:r>
-        <w:rPr/>
-        <w:t xml:space="preserve">. {city}                                           </w:t>
+        <w:t>г. {</w:t>
+      </w:r>
+      <w:bookmarkStart w:id="0" w:name="__DdeLink__34_238839387"/>
+      <w:r>
+        <w:rPr/>
+        <w:t>city</w:t>
+      </w:r>
+      <w:bookmarkEnd w:id="0"/>
+      <w:r>
+        <w:rPr/>
+        <w:t xml:space="preserve">}                                           </w:t>
         <w:tab/>
         <w:tab/>
         <w:tab/>
@@ -129,15 +135,7 @@
       </w:pPr>
       <w:r>
         <w:rPr/>
-        <w:t xml:space="preserve">Об </w:t>
-      </w:r>
-      <w:r>
-        <w:rPr/>
-        <w:t>утверждении контингента лиц, подлежащих прохождению предварительного и п</w:t>
-      </w:r>
-      <w:r>
-        <w:rPr/>
-        <w:t>ериодического медицинского осмотра (обследования)</w:t>
+        <w:t>Об утверждении контингента лиц, подлежащих прохождению предварительного и периодического медицинского осмотра (обследования)</w:t>
       </w:r>
     </w:p>
     <w:p>
@@ -267,7 +265,41 @@
         <w:tab/>
         <w:tab/>
         <w:tab/>
-        <w:t>М.В. Бурлаков</w:t>
+      </w:r>
+      <w:r>
+        <w:rPr>
+          <w:rFonts w:eastAsia="Noto Serif CJK SC" w:cs="Lohit Devanagari"/>
+          <w:color w:val="auto"/>
+          <w:kern w:val="2"/>
+          <w:sz w:val="24"/>
+          <w:szCs w:val="24"/>
+          <w:lang w:val="en-US" w:eastAsia="zh-CN" w:bidi="hi-IN"/>
+        </w:rPr>
+        <w:t>{</w:t>
+      </w:r>
+      <w:bookmarkStart w:id="1" w:name="__DdeLink__36_238839387"/>
+      <w:r>
+        <w:rPr>
+          <w:rFonts w:eastAsia="Noto Serif CJK SC" w:cs="Lohit Devanagari"/>
+          <w:color w:val="auto"/>
+          <w:kern w:val="2"/>
+          <w:sz w:val="24"/>
+          <w:szCs w:val="24"/>
+          <w:lang w:val="en-US" w:eastAsia="zh-CN" w:bidi="hi-IN"/>
+        </w:rPr>
+        <w:t>director</w:t>
+      </w:r>
+      <w:bookmarkEnd w:id="1"/>
+      <w:r>
+        <w:rPr>
+          <w:rFonts w:eastAsia="Noto Serif CJK SC" w:cs="Lohit Devanagari"/>
+          <w:color w:val="auto"/>
+          <w:kern w:val="2"/>
+          <w:sz w:val="24"/>
+          <w:szCs w:val="24"/>
+          <w:lang w:val="en-US" w:eastAsia="zh-CN" w:bidi="hi-IN"/>
+        </w:rPr>
+        <w:t>}</w:t>
       </w:r>
     </w:p>
     <w:p>
@@ -333,6 +365,7 @@
       <w:pgNumType w:fmt="decimal"/>
       <w:formProt w:val="false"/>
       <w:textDirection w:val="lrTb"/>
+      <w:docGrid w:type="default" w:linePitch="100" w:charSpace="0"/>
     </w:sectPr>
   </w:body>
 </w:document>
@@ -345,14 +378,12 @@
       <w:rPr>
         <w:rFonts w:ascii="Liberation Serif" w:hAnsi="Liberation Serif" w:eastAsia="Noto Serif CJK SC" w:cs="Lohit Devanagari"/>
         <w:kern w:val="2"/>
-        <w:sz w:val="24"/>
         <w:szCs w:val="24"/>
         <w:lang w:val="en-US" w:eastAsia="zh-CN" w:bidi="hi-IN"/>
       </w:rPr>
     </w:rPrDefault>
     <w:pPrDefault>
       <w:pPr>
-        <w:widowControl/>
         <w:suppressAutoHyphens w:val="true"/>
       </w:pPr>
     </w:pPrDefault>
@@ -362,7 +393,10 @@
     <w:qFormat/>
     <w:pPr>
       <w:widowControl/>
+      <w:suppressAutoHyphens w:val="true"/>
       <w:bidi w:val="0"/>
+      <w:spacing w:before="0" w:after="0"/>
+      <w:jc w:val="start"/>
     </w:pPr>
     <w:rPr>
       <w:rFonts w:ascii="Liberation Serif" w:hAnsi="Liberation Serif" w:eastAsia="Noto Serif CJK SC" w:cs="Lohit Devanagari"/>

</xml_diff>